<commit_message>
revisi dokumen di pulbaket
</commit_message>
<xml_diff>
--- a/storage/template/pengantar_sprin.docx
+++ b/storage/template/pengantar_sprin.docx
@@ -1,6 +1,6 @@
 
 <file path=word/document.xml><?xml version="1.0" encoding="utf-8"?>
-<w:document xmlns:wpc="http://schemas.microsoft.com/office/word/2010/wordprocessingCanvas" xmlns:cx="http://schemas.microsoft.com/office/drawing/2014/chartex" xmlns:cx1="http://schemas.microsoft.com/office/drawing/2015/9/8/chartex" xmlns:cx2="http://schemas.microsoft.com/office/drawing/2015/10/21/chartex" xmlns:cx3="http://schemas.microsoft.com/office/drawing/2016/5/9/chartex" xmlns:cx4="http://schemas.microsoft.com/office/drawing/2016/5/10/chartex" xmlns:cx5="http://schemas.microsoft.com/office/drawing/2016/5/11/chartex" xmlns:cx6="http://schemas.microsoft.com/office/drawing/2016/5/12/chartex" xmlns:cx7="http://schemas.microsoft.com/office/drawing/2016/5/13/chartex" xmlns:cx8="http://schemas.microsoft.com/office/drawing/2016/5/14/chartex" xmlns:mc="http://schemas.openxmlformats.org/markup-compatibility/2006" xmlns:aink="http://schemas.microsoft.com/office/drawing/2016/ink" xmlns:am3d="http://schemas.microsoft.com/office/drawing/2017/model3d" xmlns:o="urn:schemas-microsoft-com:office:office" xmlns:oel="http://schemas.microsoft.com/office/2019/extlst" xmlns:r="http://schemas.openxmlformats.org/officeDocument/2006/relationships" xmlns:m="http://schemas.openxmlformats.org/officeDocument/2006/math" xmlns:v="urn:schemas-microsoft-com:vml" xmlns:wp14="http://schemas.microsoft.com/office/word/2010/wordprocessingDrawing" xmlns:wp="http://schemas.openxmlformats.org/drawingml/2006/wordprocessingDrawing" xmlns:w10="urn:schemas-microsoft-com:office:word" xmlns:w="http://schemas.openxmlformats.org/wordprocessingml/2006/main" xmlns:w14="http://schemas.microsoft.com/office/word/2010/wordml" xmlns:w15="http://schemas.microsoft.com/office/word/2012/wordml" xmlns:w16cex="http://schemas.microsoft.com/office/word/2018/wordml/cex" xmlns:w16cid="http://schemas.microsoft.com/office/word/2016/wordml/cid" xmlns:w16="http://schemas.microsoft.com/office/word/2018/wordml" xmlns:w16sdtdh="http://schemas.microsoft.com/office/word/2020/wordml/sdtdatahash" xmlns:w16se="http://schemas.microsoft.com/office/word/2015/wordml/symex" xmlns:wpg="http://schemas.microsoft.com/office/word/2010/wordprocessingGroup" xmlns:wpi="http://schemas.microsoft.com/office/word/2010/wordprocessingInk" xmlns:wne="http://schemas.microsoft.com/office/word/2006/wordml" xmlns:wps="http://schemas.microsoft.com/office/word/2010/wordprocessingShape" mc:Ignorable="w14 w15 w16se w16cid w16 w16cex w16sdtdh wp14">
+<w:document xmlns:wpc="http://schemas.microsoft.com/office/word/2010/wordprocessingCanvas" xmlns:cx="http://schemas.microsoft.com/office/drawing/2014/chartex" xmlns:cx1="http://schemas.microsoft.com/office/drawing/2015/9/8/chartex" xmlns:cx2="http://schemas.microsoft.com/office/drawing/2015/10/21/chartex" xmlns:cx3="http://schemas.microsoft.com/office/drawing/2016/5/9/chartex" xmlns:cx4="http://schemas.microsoft.com/office/drawing/2016/5/10/chartex" xmlns:cx5="http://schemas.microsoft.com/office/drawing/2016/5/11/chartex" xmlns:cx6="http://schemas.microsoft.com/office/drawing/2016/5/12/chartex" xmlns:cx7="http://schemas.microsoft.com/office/drawing/2016/5/13/chartex" xmlns:cx8="http://schemas.microsoft.com/office/drawing/2016/5/14/chartex" xmlns:mc="http://schemas.openxmlformats.org/markup-compatibility/2006" xmlns:aink="http://schemas.microsoft.com/office/drawing/2016/ink" xmlns:am3d="http://schemas.microsoft.com/office/drawing/2017/model3d" xmlns:o="urn:schemas-microsoft-com:office:office" xmlns:oel="http://schemas.microsoft.com/office/2019/extlst" xmlns:r="http://schemas.openxmlformats.org/officeDocument/2006/relationships" xmlns:m="http://schemas.openxmlformats.org/officeDocument/2006/math" xmlns:v="urn:schemas-microsoft-com:vml" xmlns:wp14="http://schemas.microsoft.com/office/word/2010/wordprocessingDrawing" xmlns:wp="http://schemas.openxmlformats.org/drawingml/2006/wordprocessingDrawing" xmlns:w10="urn:schemas-microsoft-com:office:word" xmlns:w="http://schemas.openxmlformats.org/wordprocessingml/2006/main" xmlns:w14="http://schemas.microsoft.com/office/word/2010/wordml" xmlns:w15="http://schemas.microsoft.com/office/word/2012/wordml" xmlns:w16cex="http://schemas.microsoft.com/office/word/2018/wordml/cex" xmlns:w16cid="http://schemas.microsoft.com/office/word/2016/wordml/cid" xmlns:w16="http://schemas.microsoft.com/office/word/2018/wordml" xmlns:w16du="http://schemas.microsoft.com/office/word/2023/wordml/word16du" xmlns:w16sdtdh="http://schemas.microsoft.com/office/word/2020/wordml/sdtdatahash" xmlns:w16se="http://schemas.microsoft.com/office/word/2015/wordml/symex" xmlns:wpg="http://schemas.microsoft.com/office/word/2010/wordprocessingGroup" xmlns:wpi="http://schemas.microsoft.com/office/word/2010/wordprocessingInk" xmlns:wne="http://schemas.microsoft.com/office/word/2006/wordml" xmlns:wps="http://schemas.microsoft.com/office/word/2010/wordprocessingShape" mc:Ignorable="w14 w15 w16se w16cid w16 w16cex w16sdtdh wp14">
   <w:body>
     <w:p>
       <w:pPr>
@@ -385,16 +385,8 @@
         <w:rPr>
           <w:rFonts w:ascii="Arial" w:hAnsi="Arial" w:cs="Arial"/>
         </w:rPr>
-        <w:t>/</w:t>
-      </w:r>
-      <w:proofErr w:type="spellStart"/>
-      <w:r>
-        <w:rPr>
-          <w:rFonts w:ascii="Arial" w:hAnsi="Arial" w:cs="Arial"/>
-        </w:rPr>
-        <w:t>Baggakkum</w:t>
-      </w:r>
-      <w:proofErr w:type="spellEnd"/>
+        <w:t>/Baggakkum</w:t>
+      </w:r>
     </w:p>
     <w:p>
       <w:pPr>
@@ -719,7 +711,7 @@
                 <w:rFonts w:ascii="Arial" w:hAnsi="Arial"/>
                 <w:lang w:val="sv-SE"/>
               </w:rPr>
-              <w:t>Iptu Sri Ratu Come Rihi</w:t>
+              <w:t>${pangkat} ${terlapor}</w:t>
             </w:r>
           </w:p>
         </w:tc>
@@ -754,20 +746,7 @@
           <w:rFonts w:ascii="Arial" w:hAnsi="Arial" w:cs="Arial"/>
         </w:rPr>
         <w:tab/>
-      </w:r>
-      <w:proofErr w:type="spellStart"/>
-      <w:r>
-        <w:rPr>
-          <w:rFonts w:ascii="Arial" w:hAnsi="Arial" w:cs="Arial"/>
-        </w:rPr>
-        <w:t>Rujukan</w:t>
-      </w:r>
-      <w:proofErr w:type="spellEnd"/>
-      <w:r>
-        <w:rPr>
-          <w:rFonts w:ascii="Arial" w:hAnsi="Arial" w:cs="Arial"/>
-        </w:rPr>
-        <w:t>:</w:t>
+        <w:t>Rujukan:</w:t>
       </w:r>
     </w:p>
     <w:p>
@@ -796,75 +775,11 @@
         </w:rPr>
         <w:tab/>
       </w:r>
-      <w:proofErr w:type="spellStart"/>
-      <w:r>
-        <w:rPr>
-          <w:rFonts w:ascii="Arial" w:hAnsi="Arial" w:cs="Arial"/>
-        </w:rPr>
-        <w:t>Undang-Undang</w:t>
-      </w:r>
-      <w:proofErr w:type="spellEnd"/>
-      <w:r>
-        <w:rPr>
-          <w:rFonts w:ascii="Arial" w:hAnsi="Arial" w:cs="Arial"/>
-        </w:rPr>
-        <w:t xml:space="preserve"> </w:t>
-      </w:r>
-      <w:proofErr w:type="spellStart"/>
-      <w:r>
-        <w:rPr>
-          <w:rFonts w:ascii="Arial" w:hAnsi="Arial" w:cs="Arial"/>
-        </w:rPr>
-        <w:t>Nomor</w:t>
-      </w:r>
-      <w:proofErr w:type="spellEnd"/>
-      <w:r>
-        <w:rPr>
-          <w:rFonts w:ascii="Arial" w:hAnsi="Arial" w:cs="Arial"/>
-        </w:rPr>
-        <w:t xml:space="preserve"> 2 Tahun 2002 </w:t>
-      </w:r>
-      <w:proofErr w:type="spellStart"/>
-      <w:r>
-        <w:rPr>
-          <w:rFonts w:ascii="Arial" w:hAnsi="Arial" w:cs="Arial"/>
-        </w:rPr>
-        <w:t>tentang</w:t>
-      </w:r>
-      <w:proofErr w:type="spellEnd"/>
-      <w:r>
-        <w:rPr>
-          <w:rFonts w:ascii="Arial" w:hAnsi="Arial" w:cs="Arial"/>
-        </w:rPr>
-        <w:t xml:space="preserve"> </w:t>
-      </w:r>
-      <w:proofErr w:type="spellStart"/>
-      <w:r>
-        <w:rPr>
-          <w:rFonts w:ascii="Arial" w:hAnsi="Arial" w:cs="Arial"/>
-        </w:rPr>
-        <w:t>Kepolisian</w:t>
-      </w:r>
-      <w:proofErr w:type="spellEnd"/>
-      <w:r>
-        <w:rPr>
-          <w:rFonts w:ascii="Arial" w:hAnsi="Arial" w:cs="Arial"/>
-        </w:rPr>
-        <w:t xml:space="preserve"> Negara </w:t>
-      </w:r>
-      <w:proofErr w:type="spellStart"/>
-      <w:r>
-        <w:rPr>
-          <w:rFonts w:ascii="Arial" w:hAnsi="Arial" w:cs="Arial"/>
-        </w:rPr>
-        <w:t>Republik</w:t>
-      </w:r>
-      <w:proofErr w:type="spellEnd"/>
-      <w:r>
-        <w:rPr>
-          <w:rFonts w:ascii="Arial" w:hAnsi="Arial" w:cs="Arial"/>
-        </w:rPr>
-        <w:t xml:space="preserve"> Indonesia;</w:t>
+      <w:r>
+        <w:rPr>
+          <w:rFonts w:ascii="Arial" w:hAnsi="Arial" w:cs="Arial"/>
+        </w:rPr>
+        <w:t>Undang-Undang Nomor 2 Tahun 2002 tentang Kepolisian Negara Republik Indonesia;</w:t>
       </w:r>
     </w:p>
     <w:p>
@@ -905,132 +820,7 @@
           <w:rFonts w:ascii="Arial" w:hAnsi="Arial" w:cs="Arial"/>
         </w:rPr>
         <w:tab/>
-      </w:r>
-      <w:proofErr w:type="spellStart"/>
-      <w:r>
-        <w:rPr>
-          <w:rFonts w:ascii="Arial" w:hAnsi="Arial" w:cs="Arial"/>
-        </w:rPr>
-        <w:t>Peraturan</w:t>
-      </w:r>
-      <w:proofErr w:type="spellEnd"/>
-      <w:r>
-        <w:rPr>
-          <w:rFonts w:ascii="Arial" w:hAnsi="Arial" w:cs="Arial"/>
-        </w:rPr>
-        <w:t xml:space="preserve"> Pemerintah </w:t>
-      </w:r>
-      <w:proofErr w:type="spellStart"/>
-      <w:r>
-        <w:rPr>
-          <w:rFonts w:ascii="Arial" w:hAnsi="Arial" w:cs="Arial"/>
-        </w:rPr>
-        <w:t>Republik</w:t>
-      </w:r>
-      <w:proofErr w:type="spellEnd"/>
-      <w:r>
-        <w:rPr>
-          <w:rFonts w:ascii="Arial" w:hAnsi="Arial" w:cs="Arial"/>
-        </w:rPr>
-        <w:t xml:space="preserve"> Indonesia </w:t>
-      </w:r>
-      <w:proofErr w:type="spellStart"/>
-      <w:r>
-        <w:rPr>
-          <w:rFonts w:ascii="Arial" w:hAnsi="Arial" w:cs="Arial"/>
-        </w:rPr>
-        <w:t>Nomor</w:t>
-      </w:r>
-      <w:proofErr w:type="spellEnd"/>
-      <w:r>
-        <w:rPr>
-          <w:rFonts w:ascii="Arial" w:hAnsi="Arial" w:cs="Arial"/>
-        </w:rPr>
-        <w:t xml:space="preserve"> 2 Tahun 2003 </w:t>
-      </w:r>
-      <w:proofErr w:type="spellStart"/>
-      <w:r>
-        <w:rPr>
-          <w:rFonts w:ascii="Arial" w:hAnsi="Arial" w:cs="Arial"/>
-        </w:rPr>
-        <w:t>tentang</w:t>
-      </w:r>
-      <w:proofErr w:type="spellEnd"/>
-      <w:r>
-        <w:rPr>
-          <w:rFonts w:ascii="Arial" w:hAnsi="Arial" w:cs="Arial"/>
-        </w:rPr>
-        <w:t xml:space="preserve"> </w:t>
-      </w:r>
-      <w:proofErr w:type="spellStart"/>
-      <w:r>
-        <w:rPr>
-          <w:rFonts w:ascii="Arial" w:hAnsi="Arial" w:cs="Arial"/>
-        </w:rPr>
-        <w:t>Peraturan</w:t>
-      </w:r>
-      <w:proofErr w:type="spellEnd"/>
-      <w:r>
-        <w:rPr>
-          <w:rFonts w:ascii="Arial" w:hAnsi="Arial" w:cs="Arial"/>
-        </w:rPr>
-        <w:t xml:space="preserve"> </w:t>
-      </w:r>
-      <w:proofErr w:type="spellStart"/>
-      <w:r>
-        <w:rPr>
-          <w:rFonts w:ascii="Arial" w:hAnsi="Arial" w:cs="Arial"/>
-        </w:rPr>
-        <w:t>Disiplin</w:t>
-      </w:r>
-      <w:proofErr w:type="spellEnd"/>
-      <w:r>
-        <w:rPr>
-          <w:rFonts w:ascii="Arial" w:hAnsi="Arial" w:cs="Arial"/>
-        </w:rPr>
-        <w:t xml:space="preserve"> </w:t>
-      </w:r>
-      <w:proofErr w:type="spellStart"/>
-      <w:r>
-        <w:rPr>
-          <w:rFonts w:ascii="Arial" w:hAnsi="Arial" w:cs="Arial"/>
-        </w:rPr>
-        <w:t>Anggota</w:t>
-      </w:r>
-      <w:proofErr w:type="spellEnd"/>
-      <w:r>
-        <w:rPr>
-          <w:rFonts w:ascii="Arial" w:hAnsi="Arial" w:cs="Arial"/>
-        </w:rPr>
-        <w:t xml:space="preserve"> </w:t>
-      </w:r>
-      <w:proofErr w:type="spellStart"/>
-      <w:r>
-        <w:rPr>
-          <w:rFonts w:ascii="Arial" w:hAnsi="Arial" w:cs="Arial"/>
-        </w:rPr>
-        <w:t>Kepolisian</w:t>
-      </w:r>
-      <w:proofErr w:type="spellEnd"/>
-      <w:r>
-        <w:rPr>
-          <w:rFonts w:ascii="Arial" w:hAnsi="Arial" w:cs="Arial"/>
-        </w:rPr>
-        <w:t xml:space="preserve"> Negara </w:t>
-      </w:r>
-      <w:proofErr w:type="spellStart"/>
-      <w:r>
-        <w:rPr>
-          <w:rFonts w:ascii="Arial" w:hAnsi="Arial" w:cs="Arial"/>
-        </w:rPr>
-        <w:t>Republik</w:t>
-      </w:r>
-      <w:proofErr w:type="spellEnd"/>
-      <w:r>
-        <w:rPr>
-          <w:rFonts w:ascii="Arial" w:hAnsi="Arial" w:cs="Arial"/>
-        </w:rPr>
-        <w:t xml:space="preserve"> Indonesia;</w:t>
+        <w:t>Peraturan Pemerintah Republik Indonesia Nomor 2 Tahun 2003 tentang Peraturan Disiplin Anggota Kepolisian Negara Republik Indonesia;</w:t>
       </w:r>
     </w:p>
     <w:p>
@@ -1071,192 +861,37 @@
           <w:rFonts w:ascii="Arial" w:hAnsi="Arial" w:cs="Arial"/>
         </w:rPr>
         <w:tab/>
-      </w:r>
-      <w:proofErr w:type="spellStart"/>
-      <w:r>
-        <w:rPr>
-          <w:rFonts w:ascii="Arial" w:hAnsi="Arial" w:cs="Arial"/>
-        </w:rPr>
-        <w:t>Peraturan</w:t>
-      </w:r>
-      <w:proofErr w:type="spellEnd"/>
+        <w:t xml:space="preserve">Peraturan Kepala Kepolisian Negara Republik Indonesia </w:t>
+      </w:r>
+      <w:r>
+        <w:rPr>
+          <w:rFonts w:ascii="Arial" w:hAnsi="Arial" w:cs="Arial"/>
+        </w:rPr>
+        <w:t xml:space="preserve">                </w:t>
+      </w:r>
+      <w:r>
+        <w:rPr>
+          <w:rFonts w:ascii="Arial" w:hAnsi="Arial" w:cs="Arial"/>
+        </w:rPr>
+        <w:t xml:space="preserve">     </w:t>
+      </w:r>
+      <w:r>
+        <w:rPr>
+          <w:rFonts w:ascii="Arial" w:hAnsi="Arial" w:cs="Arial"/>
+        </w:rPr>
+        <w:t>Nomor</w:t>
+      </w:r>
       <w:r>
         <w:rPr>
           <w:rFonts w:ascii="Arial" w:hAnsi="Arial" w:cs="Arial"/>
         </w:rPr>
         <w:t xml:space="preserve"> </w:t>
       </w:r>
-      <w:proofErr w:type="spellStart"/>
-      <w:r>
-        <w:rPr>
-          <w:rFonts w:ascii="Arial" w:hAnsi="Arial" w:cs="Arial"/>
-        </w:rPr>
-        <w:t>Kepala</w:t>
-      </w:r>
-      <w:proofErr w:type="spellEnd"/>
-      <w:r>
-        <w:rPr>
-          <w:rFonts w:ascii="Arial" w:hAnsi="Arial" w:cs="Arial"/>
-        </w:rPr>
-        <w:t xml:space="preserve"> </w:t>
-      </w:r>
-      <w:proofErr w:type="spellStart"/>
-      <w:r>
-        <w:rPr>
-          <w:rFonts w:ascii="Arial" w:hAnsi="Arial" w:cs="Arial"/>
-        </w:rPr>
-        <w:t>Kepolisian</w:t>
-      </w:r>
-      <w:proofErr w:type="spellEnd"/>
-      <w:r>
-        <w:rPr>
-          <w:rFonts w:ascii="Arial" w:hAnsi="Arial" w:cs="Arial"/>
-        </w:rPr>
-        <w:t xml:space="preserve"> Negara </w:t>
-      </w:r>
-      <w:proofErr w:type="spellStart"/>
-      <w:r>
-        <w:rPr>
-          <w:rFonts w:ascii="Arial" w:hAnsi="Arial" w:cs="Arial"/>
-        </w:rPr>
-        <w:t>Republik</w:t>
-      </w:r>
-      <w:proofErr w:type="spellEnd"/>
-      <w:r>
-        <w:rPr>
-          <w:rFonts w:ascii="Arial" w:hAnsi="Arial" w:cs="Arial"/>
-        </w:rPr>
-        <w:t xml:space="preserve"> Indonesia </w:t>
-      </w:r>
-      <w:r>
-        <w:rPr>
-          <w:rFonts w:ascii="Arial" w:hAnsi="Arial" w:cs="Arial"/>
-        </w:rPr>
-        <w:t xml:space="preserve">                </w:t>
-      </w:r>
-      <w:r>
-        <w:rPr>
-          <w:rFonts w:ascii="Arial" w:hAnsi="Arial" w:cs="Arial"/>
-        </w:rPr>
-        <w:t xml:space="preserve">     </w:t>
-      </w:r>
-      <w:proofErr w:type="spellStart"/>
-      <w:r>
-        <w:rPr>
-          <w:rFonts w:ascii="Arial" w:hAnsi="Arial" w:cs="Arial"/>
-        </w:rPr>
-        <w:t>Nomor</w:t>
-      </w:r>
-      <w:proofErr w:type="spellEnd"/>
-      <w:r>
-        <w:rPr>
-          <w:rFonts w:ascii="Arial" w:hAnsi="Arial" w:cs="Arial"/>
-        </w:rPr>
-        <w:t xml:space="preserve"> </w:t>
-      </w:r>
-      <w:r>
-        <w:rPr>
-          <w:rFonts w:ascii="Arial" w:hAnsi="Arial" w:cs="Arial"/>
-        </w:rPr>
-        <w:t xml:space="preserve">2 Tahun 2016 </w:t>
-      </w:r>
-      <w:proofErr w:type="spellStart"/>
-      <w:r>
-        <w:rPr>
-          <w:rFonts w:ascii="Arial" w:hAnsi="Arial" w:cs="Arial"/>
-        </w:rPr>
-        <w:t>tentang</w:t>
-      </w:r>
-      <w:proofErr w:type="spellEnd"/>
-      <w:r>
-        <w:rPr>
-          <w:rFonts w:ascii="Arial" w:hAnsi="Arial" w:cs="Arial"/>
-        </w:rPr>
-        <w:t xml:space="preserve"> </w:t>
-      </w:r>
-      <w:proofErr w:type="spellStart"/>
-      <w:r>
-        <w:rPr>
-          <w:rFonts w:ascii="Arial" w:hAnsi="Arial" w:cs="Arial"/>
-        </w:rPr>
-        <w:t>Penyelesaian</w:t>
-      </w:r>
-      <w:proofErr w:type="spellEnd"/>
-      <w:r>
-        <w:rPr>
-          <w:rFonts w:ascii="Arial" w:hAnsi="Arial" w:cs="Arial"/>
-        </w:rPr>
-        <w:t xml:space="preserve"> </w:t>
-      </w:r>
-      <w:proofErr w:type="spellStart"/>
-      <w:r>
-        <w:rPr>
-          <w:rFonts w:ascii="Arial" w:hAnsi="Arial" w:cs="Arial"/>
-        </w:rPr>
-        <w:t>Pelanggaran</w:t>
-      </w:r>
-      <w:proofErr w:type="spellEnd"/>
-      <w:r>
-        <w:rPr>
-          <w:rFonts w:ascii="Arial" w:hAnsi="Arial" w:cs="Arial"/>
-        </w:rPr>
-        <w:t xml:space="preserve"> </w:t>
-      </w:r>
-      <w:proofErr w:type="spellStart"/>
-      <w:r>
-        <w:rPr>
-          <w:rFonts w:ascii="Arial" w:hAnsi="Arial" w:cs="Arial"/>
-        </w:rPr>
-        <w:t>Disiplin</w:t>
-      </w:r>
-      <w:proofErr w:type="spellEnd"/>
-      <w:r>
-        <w:rPr>
-          <w:rFonts w:ascii="Arial" w:hAnsi="Arial" w:cs="Arial"/>
-        </w:rPr>
-        <w:t xml:space="preserve"> </w:t>
-      </w:r>
-      <w:proofErr w:type="spellStart"/>
-      <w:r>
-        <w:rPr>
-          <w:rFonts w:ascii="Arial" w:hAnsi="Arial" w:cs="Arial"/>
-        </w:rPr>
-        <w:t>Anggota</w:t>
-      </w:r>
-      <w:proofErr w:type="spellEnd"/>
-      <w:r>
-        <w:rPr>
-          <w:rFonts w:ascii="Arial" w:hAnsi="Arial" w:cs="Arial"/>
-        </w:rPr>
-        <w:t xml:space="preserve"> </w:t>
-      </w:r>
-      <w:proofErr w:type="spellStart"/>
-      <w:r>
-        <w:rPr>
-          <w:rFonts w:ascii="Arial" w:hAnsi="Arial" w:cs="Arial"/>
-        </w:rPr>
-        <w:t>Kepolisian</w:t>
-      </w:r>
-      <w:proofErr w:type="spellEnd"/>
-      <w:r>
-        <w:rPr>
-          <w:rFonts w:ascii="Arial" w:hAnsi="Arial" w:cs="Arial"/>
-        </w:rPr>
-        <w:t xml:space="preserve"> Negara </w:t>
-      </w:r>
-      <w:proofErr w:type="spellStart"/>
-      <w:r>
-        <w:rPr>
-          <w:rFonts w:ascii="Arial" w:hAnsi="Arial" w:cs="Arial"/>
-        </w:rPr>
-        <w:t>Republik</w:t>
-      </w:r>
-      <w:proofErr w:type="spellEnd"/>
-      <w:r>
-        <w:rPr>
-          <w:rFonts w:ascii="Arial" w:hAnsi="Arial" w:cs="Arial"/>
-        </w:rPr>
-        <w:t xml:space="preserve"> Indonesia;</w:t>
+      <w:r>
+        <w:rPr>
+          <w:rFonts w:ascii="Arial" w:hAnsi="Arial" w:cs="Arial"/>
+        </w:rPr>
+        <w:t>2 Tahun 2016 tentang Penyelesaian Pelanggaran Disiplin Anggota Kepolisian Negara Republik Indonesia;</w:t>
       </w:r>
     </w:p>
     <w:p>
@@ -1302,282 +937,8 @@
         <w:rPr>
           <w:rFonts w:ascii="Arial" w:hAnsi="Arial" w:cs="Arial"/>
         </w:rPr>
-        <w:t xml:space="preserve">Surat </w:t>
-      </w:r>
-      <w:proofErr w:type="spellStart"/>
-      <w:r>
-        <w:rPr>
-          <w:rFonts w:ascii="Arial" w:hAnsi="Arial" w:cs="Arial"/>
-        </w:rPr>
-        <w:t>Kepala</w:t>
-      </w:r>
-      <w:proofErr w:type="spellEnd"/>
-      <w:r>
-        <w:rPr>
-          <w:rFonts w:ascii="Arial" w:hAnsi="Arial" w:cs="Arial"/>
-        </w:rPr>
-        <w:t xml:space="preserve"> </w:t>
-      </w:r>
-      <w:proofErr w:type="spellStart"/>
-      <w:r>
-        <w:rPr>
-          <w:rFonts w:ascii="Arial" w:hAnsi="Arial" w:cs="Arial"/>
-        </w:rPr>
-        <w:t>Biroprovos</w:t>
-      </w:r>
-      <w:proofErr w:type="spellEnd"/>
-      <w:r>
-        <w:rPr>
-          <w:rFonts w:ascii="Arial" w:hAnsi="Arial" w:cs="Arial"/>
-        </w:rPr>
-        <w:t xml:space="preserve"> </w:t>
-      </w:r>
-      <w:proofErr w:type="spellStart"/>
-      <w:r>
-        <w:rPr>
-          <w:rFonts w:ascii="Arial" w:hAnsi="Arial" w:cs="Arial"/>
-        </w:rPr>
-        <w:t>Divpropam</w:t>
-      </w:r>
-      <w:proofErr w:type="spellEnd"/>
-      <w:r>
-        <w:rPr>
-          <w:rFonts w:ascii="Arial" w:hAnsi="Arial" w:cs="Arial"/>
-        </w:rPr>
-        <w:t xml:space="preserve"> </w:t>
-      </w:r>
-      <w:proofErr w:type="spellStart"/>
-      <w:r>
-        <w:rPr>
-          <w:rFonts w:ascii="Arial" w:hAnsi="Arial" w:cs="Arial"/>
-        </w:rPr>
-        <w:t>Polri</w:t>
-      </w:r>
-      <w:proofErr w:type="spellEnd"/>
-      <w:r>
-        <w:rPr>
-          <w:rFonts w:ascii="Arial" w:hAnsi="Arial" w:cs="Arial"/>
-        </w:rPr>
-        <w:t xml:space="preserve"> </w:t>
-      </w:r>
-      <w:proofErr w:type="spellStart"/>
-      <w:r>
-        <w:rPr>
-          <w:rFonts w:ascii="Arial" w:hAnsi="Arial" w:cs="Arial"/>
-        </w:rPr>
-        <w:t>Nomor</w:t>
-      </w:r>
-      <w:proofErr w:type="spellEnd"/>
-      <w:r>
-        <w:rPr>
-          <w:rFonts w:ascii="Arial" w:hAnsi="Arial" w:cs="Arial"/>
-        </w:rPr>
-        <w:t xml:space="preserve">: </w:t>
-      </w:r>
-      <w:proofErr w:type="spellStart"/>
-      <w:r>
-        <w:rPr>
-          <w:rFonts w:ascii="Arial" w:hAnsi="Arial" w:cs="Arial"/>
-        </w:rPr>
-        <w:t>Sprin</w:t>
-      </w:r>
-      <w:proofErr w:type="spellEnd"/>
-      <w:r>
-        <w:rPr>
-          <w:rFonts w:ascii="Arial" w:hAnsi="Arial" w:cs="Arial"/>
-        </w:rPr>
-        <w:t xml:space="preserve">/10/I/KEP/2023                                            </w:t>
-      </w:r>
-      <w:proofErr w:type="spellStart"/>
-      <w:r>
-        <w:rPr>
-          <w:rFonts w:ascii="Arial" w:hAnsi="Arial" w:cs="Arial"/>
-        </w:rPr>
-        <w:t>tanggal</w:t>
-      </w:r>
-      <w:proofErr w:type="spellEnd"/>
-      <w:r>
-        <w:rPr>
-          <w:rFonts w:ascii="Arial" w:hAnsi="Arial" w:cs="Arial"/>
-        </w:rPr>
-        <w:t xml:space="preserve"> 24 </w:t>
-      </w:r>
-      <w:proofErr w:type="spellStart"/>
-      <w:r>
-        <w:rPr>
-          <w:rFonts w:ascii="Arial" w:hAnsi="Arial" w:cs="Arial"/>
-        </w:rPr>
-        <w:t>Januari</w:t>
-      </w:r>
-      <w:proofErr w:type="spellEnd"/>
-      <w:r>
-        <w:rPr>
-          <w:rFonts w:ascii="Arial" w:hAnsi="Arial" w:cs="Arial"/>
-        </w:rPr>
-        <w:t xml:space="preserve"> 2023 </w:t>
-      </w:r>
-      <w:proofErr w:type="spellStart"/>
-      <w:r>
-        <w:rPr>
-          <w:rFonts w:ascii="Arial" w:hAnsi="Arial" w:cs="Arial"/>
-        </w:rPr>
-        <w:t>tentang</w:t>
-      </w:r>
-      <w:proofErr w:type="spellEnd"/>
-      <w:r>
-        <w:rPr>
-          <w:rFonts w:ascii="Arial" w:hAnsi="Arial" w:cs="Arial"/>
-        </w:rPr>
-        <w:t xml:space="preserve"> </w:t>
-      </w:r>
-      <w:proofErr w:type="spellStart"/>
-      <w:r>
-        <w:rPr>
-          <w:rFonts w:ascii="Arial" w:hAnsi="Arial" w:cs="Arial"/>
-        </w:rPr>
-        <w:t>perintah</w:t>
-      </w:r>
-      <w:proofErr w:type="spellEnd"/>
-      <w:r>
-        <w:rPr>
-          <w:rFonts w:ascii="Arial" w:hAnsi="Arial" w:cs="Arial"/>
-        </w:rPr>
-        <w:t xml:space="preserve"> untuk </w:t>
-      </w:r>
-      <w:proofErr w:type="spellStart"/>
-      <w:r>
-        <w:rPr>
-          <w:rFonts w:ascii="Arial" w:hAnsi="Arial" w:cs="Arial"/>
-        </w:rPr>
-        <w:t>melaksanakan</w:t>
-      </w:r>
-      <w:proofErr w:type="spellEnd"/>
-      <w:r>
-        <w:rPr>
-          <w:rFonts w:ascii="Arial" w:hAnsi="Arial" w:cs="Arial"/>
-        </w:rPr>
-        <w:t xml:space="preserve"> </w:t>
-      </w:r>
-      <w:proofErr w:type="spellStart"/>
-      <w:r>
-        <w:rPr>
-          <w:rFonts w:ascii="Arial" w:hAnsi="Arial" w:cs="Arial"/>
-        </w:rPr>
-        <w:t>tugas</w:t>
-      </w:r>
-      <w:proofErr w:type="spellEnd"/>
-      <w:r>
-        <w:rPr>
-          <w:rFonts w:ascii="Arial" w:hAnsi="Arial" w:cs="Arial"/>
-        </w:rPr>
-        <w:t xml:space="preserve"> </w:t>
-      </w:r>
-      <w:proofErr w:type="spellStart"/>
-      <w:r>
-        <w:rPr>
-          <w:rFonts w:ascii="Arial" w:hAnsi="Arial" w:cs="Arial"/>
-        </w:rPr>
-        <w:t>sebagai</w:t>
-      </w:r>
-      <w:proofErr w:type="spellEnd"/>
-      <w:r>
-        <w:rPr>
-          <w:rFonts w:ascii="Arial" w:hAnsi="Arial" w:cs="Arial"/>
-        </w:rPr>
-        <w:t xml:space="preserve"> </w:t>
-      </w:r>
-      <w:proofErr w:type="spellStart"/>
-      <w:r>
-        <w:rPr>
-          <w:rFonts w:ascii="Arial" w:hAnsi="Arial" w:cs="Arial"/>
-        </w:rPr>
-        <w:t>Pejabat</w:t>
-      </w:r>
-      <w:proofErr w:type="spellEnd"/>
-      <w:r>
-        <w:rPr>
-          <w:rFonts w:ascii="Arial" w:hAnsi="Arial" w:cs="Arial"/>
-        </w:rPr>
-        <w:t xml:space="preserve"> </w:t>
-      </w:r>
-      <w:proofErr w:type="spellStart"/>
-      <w:r>
-        <w:rPr>
-          <w:rFonts w:ascii="Arial" w:hAnsi="Arial" w:cs="Arial"/>
-        </w:rPr>
-        <w:t>Pelaksana</w:t>
-      </w:r>
-      <w:proofErr w:type="spellEnd"/>
-      <w:r>
-        <w:rPr>
-          <w:rFonts w:ascii="Arial" w:hAnsi="Arial" w:cs="Arial"/>
-        </w:rPr>
-        <w:t xml:space="preserve"> </w:t>
-      </w:r>
-      <w:proofErr w:type="spellStart"/>
-      <w:r>
-        <w:rPr>
-          <w:rFonts w:ascii="Arial" w:hAnsi="Arial" w:cs="Arial"/>
-        </w:rPr>
-        <w:t>Harian</w:t>
-      </w:r>
-      <w:proofErr w:type="spellEnd"/>
-      <w:r>
-        <w:rPr>
-          <w:rFonts w:ascii="Arial" w:hAnsi="Arial" w:cs="Arial"/>
-        </w:rPr>
-        <w:t xml:space="preserve"> (</w:t>
-      </w:r>
-      <w:proofErr w:type="spellStart"/>
-      <w:r>
-        <w:rPr>
-          <w:rFonts w:ascii="Arial" w:hAnsi="Arial" w:cs="Arial"/>
-        </w:rPr>
-        <w:t>Plh</w:t>
-      </w:r>
-      <w:proofErr w:type="spellEnd"/>
-      <w:r>
-        <w:rPr>
-          <w:rFonts w:ascii="Arial" w:hAnsi="Arial" w:cs="Arial"/>
-        </w:rPr>
-        <w:t xml:space="preserve">) </w:t>
-      </w:r>
-      <w:proofErr w:type="spellStart"/>
-      <w:r>
-        <w:rPr>
-          <w:rFonts w:ascii="Arial" w:hAnsi="Arial" w:cs="Arial"/>
-        </w:rPr>
-        <w:t>Sesro</w:t>
-      </w:r>
-      <w:proofErr w:type="spellEnd"/>
-      <w:r>
-        <w:rPr>
-          <w:rFonts w:ascii="Arial" w:hAnsi="Arial" w:cs="Arial"/>
-        </w:rPr>
-        <w:t xml:space="preserve"> Provos </w:t>
-      </w:r>
-      <w:proofErr w:type="spellStart"/>
-      <w:r>
-        <w:rPr>
-          <w:rFonts w:ascii="Arial" w:hAnsi="Arial" w:cs="Arial"/>
-        </w:rPr>
-        <w:t>Divpropam</w:t>
-      </w:r>
-      <w:proofErr w:type="spellEnd"/>
-      <w:r>
-        <w:rPr>
-          <w:rFonts w:ascii="Arial" w:hAnsi="Arial" w:cs="Arial"/>
-        </w:rPr>
-        <w:t xml:space="preserve"> </w:t>
-      </w:r>
-      <w:proofErr w:type="spellStart"/>
-      <w:r>
-        <w:rPr>
-          <w:rFonts w:ascii="Arial" w:hAnsi="Arial" w:cs="Arial"/>
-        </w:rPr>
-        <w:t>Polri</w:t>
-      </w:r>
-      <w:proofErr w:type="spellEnd"/>
+        <w:t>Surat Kepala Biroprovos Divpropam Polri Nomor: Sprin/10/I/KEP/2023                                            tanggal 24 Januari 2023 tentang perintah untuk melaksanakan tugas sebagai Pejabat Pelaksana Harian (Plh) Sesro Provos Divpropam Polri</w:t>
+      </w:r>
     </w:p>
     <w:p>
       <w:pPr>
@@ -1628,296 +989,8 @@
         <w:rPr>
           <w:rFonts w:ascii="Arial" w:hAnsi="Arial" w:cs="Arial"/>
         </w:rPr>
-        <w:t xml:space="preserve">Surat </w:t>
-      </w:r>
-      <w:proofErr w:type="spellStart"/>
-      <w:r>
-        <w:rPr>
-          <w:rFonts w:ascii="Arial" w:hAnsi="Arial" w:cs="Arial"/>
-        </w:rPr>
-        <w:t>Kepala</w:t>
-      </w:r>
-      <w:proofErr w:type="spellEnd"/>
-      <w:r>
-        <w:rPr>
-          <w:rFonts w:ascii="Arial" w:hAnsi="Arial" w:cs="Arial"/>
-        </w:rPr>
-        <w:t xml:space="preserve"> </w:t>
-      </w:r>
-      <w:proofErr w:type="spellStart"/>
-      <w:r>
-        <w:rPr>
-          <w:rFonts w:ascii="Arial" w:hAnsi="Arial" w:cs="Arial"/>
-        </w:rPr>
-        <w:t>Biroprovos</w:t>
-      </w:r>
-      <w:proofErr w:type="spellEnd"/>
-      <w:r>
-        <w:rPr>
-          <w:rFonts w:ascii="Arial" w:hAnsi="Arial" w:cs="Arial"/>
-        </w:rPr>
-        <w:t xml:space="preserve"> </w:t>
-      </w:r>
-      <w:proofErr w:type="spellStart"/>
-      <w:r>
-        <w:rPr>
-          <w:rFonts w:ascii="Arial" w:hAnsi="Arial" w:cs="Arial"/>
-        </w:rPr>
-        <w:t>Divpropam</w:t>
-      </w:r>
-      <w:proofErr w:type="spellEnd"/>
-      <w:r>
-        <w:rPr>
-          <w:rFonts w:ascii="Arial" w:hAnsi="Arial" w:cs="Arial"/>
-        </w:rPr>
-        <w:t xml:space="preserve"> </w:t>
-      </w:r>
-      <w:proofErr w:type="spellStart"/>
-      <w:r>
-        <w:rPr>
-          <w:rFonts w:ascii="Arial" w:hAnsi="Arial" w:cs="Arial"/>
-        </w:rPr>
-        <w:t>Polri</w:t>
-      </w:r>
-      <w:proofErr w:type="spellEnd"/>
-      <w:r>
-        <w:rPr>
-          <w:rFonts w:ascii="Arial" w:hAnsi="Arial" w:cs="Arial"/>
-        </w:rPr>
-        <w:t xml:space="preserve"> </w:t>
-      </w:r>
-      <w:proofErr w:type="spellStart"/>
-      <w:r>
-        <w:rPr>
-          <w:rFonts w:ascii="Arial" w:hAnsi="Arial" w:cs="Arial"/>
-        </w:rPr>
-        <w:t>Nomor</w:t>
-      </w:r>
-      <w:proofErr w:type="spellEnd"/>
-      <w:r>
-        <w:rPr>
-          <w:rFonts w:ascii="Arial" w:hAnsi="Arial" w:cs="Arial"/>
-        </w:rPr>
-        <w:t xml:space="preserve">: </w:t>
-      </w:r>
-      <w:proofErr w:type="spellStart"/>
-      <w:r>
-        <w:rPr>
-          <w:rFonts w:ascii="Arial" w:hAnsi="Arial" w:cs="Arial"/>
-        </w:rPr>
-        <w:t>Sprin</w:t>
-      </w:r>
-      <w:proofErr w:type="spellEnd"/>
-      <w:r>
-        <w:rPr>
-          <w:rFonts w:ascii="Arial" w:hAnsi="Arial" w:cs="Arial"/>
-        </w:rPr>
-        <w:t xml:space="preserve">/3/I/KEP/2023                                            </w:t>
-      </w:r>
-      <w:proofErr w:type="spellStart"/>
-      <w:r>
-        <w:rPr>
-          <w:rFonts w:ascii="Arial" w:hAnsi="Arial" w:cs="Arial"/>
-        </w:rPr>
-        <w:t>tanggal</w:t>
-      </w:r>
-      <w:proofErr w:type="spellEnd"/>
-      <w:r>
-        <w:rPr>
-          <w:rFonts w:ascii="Arial" w:hAnsi="Arial" w:cs="Arial"/>
-        </w:rPr>
-        <w:t xml:space="preserve"> 5 </w:t>
-      </w:r>
-      <w:proofErr w:type="spellStart"/>
-      <w:r>
-        <w:rPr>
-          <w:rFonts w:ascii="Arial" w:hAnsi="Arial" w:cs="Arial"/>
-        </w:rPr>
-        <w:t>Januari</w:t>
-      </w:r>
-      <w:proofErr w:type="spellEnd"/>
-      <w:r>
-        <w:rPr>
-          <w:rFonts w:ascii="Arial" w:hAnsi="Arial" w:cs="Arial"/>
-        </w:rPr>
-        <w:t xml:space="preserve"> 2023 </w:t>
-      </w:r>
-      <w:proofErr w:type="spellStart"/>
-      <w:r>
-        <w:rPr>
-          <w:rFonts w:ascii="Arial" w:hAnsi="Arial" w:cs="Arial"/>
-        </w:rPr>
-        <w:t>tentang</w:t>
-      </w:r>
-      <w:proofErr w:type="spellEnd"/>
-      <w:r>
-        <w:rPr>
-          <w:rFonts w:ascii="Arial" w:hAnsi="Arial" w:cs="Arial"/>
-        </w:rPr>
-        <w:t xml:space="preserve"> </w:t>
-      </w:r>
-      <w:proofErr w:type="spellStart"/>
-      <w:r>
-        <w:rPr>
-          <w:rFonts w:ascii="Arial" w:hAnsi="Arial" w:cs="Arial"/>
-        </w:rPr>
-        <w:t>perintah</w:t>
-      </w:r>
-      <w:proofErr w:type="spellEnd"/>
-      <w:r>
-        <w:rPr>
-          <w:rFonts w:ascii="Arial" w:hAnsi="Arial" w:cs="Arial"/>
-        </w:rPr>
-        <w:t xml:space="preserve"> untuk </w:t>
-      </w:r>
-      <w:proofErr w:type="spellStart"/>
-      <w:r>
-        <w:rPr>
-          <w:rFonts w:ascii="Arial" w:hAnsi="Arial" w:cs="Arial"/>
-        </w:rPr>
-        <w:t>melaksanakan</w:t>
-      </w:r>
-      <w:proofErr w:type="spellEnd"/>
-      <w:r>
-        <w:rPr>
-          <w:rFonts w:ascii="Arial" w:hAnsi="Arial" w:cs="Arial"/>
-        </w:rPr>
-        <w:t xml:space="preserve"> </w:t>
-      </w:r>
-      <w:proofErr w:type="spellStart"/>
-      <w:r>
-        <w:rPr>
-          <w:rFonts w:ascii="Arial" w:hAnsi="Arial" w:cs="Arial"/>
-        </w:rPr>
-        <w:t>tugas</w:t>
-      </w:r>
-      <w:proofErr w:type="spellEnd"/>
-      <w:r>
-        <w:rPr>
-          <w:rFonts w:ascii="Arial" w:hAnsi="Arial" w:cs="Arial"/>
-        </w:rPr>
-        <w:t xml:space="preserve"> </w:t>
-      </w:r>
-      <w:proofErr w:type="spellStart"/>
-      <w:r>
-        <w:rPr>
-          <w:rFonts w:ascii="Arial" w:hAnsi="Arial" w:cs="Arial"/>
-        </w:rPr>
-        <w:t>sebagai</w:t>
-      </w:r>
-      <w:proofErr w:type="spellEnd"/>
-      <w:r>
-        <w:rPr>
-          <w:rFonts w:ascii="Arial" w:hAnsi="Arial" w:cs="Arial"/>
-        </w:rPr>
-        <w:t xml:space="preserve"> </w:t>
-      </w:r>
-      <w:proofErr w:type="spellStart"/>
-      <w:r>
-        <w:rPr>
-          <w:rFonts w:ascii="Arial" w:hAnsi="Arial" w:cs="Arial"/>
-        </w:rPr>
-        <w:t>Pejabat</w:t>
-      </w:r>
-      <w:proofErr w:type="spellEnd"/>
-      <w:r>
-        <w:rPr>
-          <w:rFonts w:ascii="Arial" w:hAnsi="Arial" w:cs="Arial"/>
-        </w:rPr>
-        <w:t xml:space="preserve"> </w:t>
-      </w:r>
-      <w:proofErr w:type="spellStart"/>
-      <w:r>
-        <w:rPr>
-          <w:rFonts w:ascii="Arial" w:hAnsi="Arial" w:cs="Arial"/>
-        </w:rPr>
-        <w:t>Pelaksana</w:t>
-      </w:r>
-      <w:proofErr w:type="spellEnd"/>
-      <w:r>
-        <w:rPr>
-          <w:rFonts w:ascii="Arial" w:hAnsi="Arial" w:cs="Arial"/>
-        </w:rPr>
-        <w:t xml:space="preserve"> </w:t>
-      </w:r>
-      <w:proofErr w:type="spellStart"/>
-      <w:r>
-        <w:rPr>
-          <w:rFonts w:ascii="Arial" w:hAnsi="Arial" w:cs="Arial"/>
-        </w:rPr>
-        <w:t>Harian</w:t>
-      </w:r>
-      <w:proofErr w:type="spellEnd"/>
-      <w:r>
-        <w:rPr>
-          <w:rFonts w:ascii="Arial" w:hAnsi="Arial" w:cs="Arial"/>
-        </w:rPr>
-        <w:t xml:space="preserve"> (</w:t>
-      </w:r>
-      <w:proofErr w:type="spellStart"/>
-      <w:r>
-        <w:rPr>
-          <w:rFonts w:ascii="Arial" w:hAnsi="Arial" w:cs="Arial"/>
-        </w:rPr>
-        <w:t>Plh</w:t>
-      </w:r>
-      <w:proofErr w:type="spellEnd"/>
-      <w:r>
-        <w:rPr>
-          <w:rFonts w:ascii="Arial" w:hAnsi="Arial" w:cs="Arial"/>
-        </w:rPr>
-        <w:t xml:space="preserve">) </w:t>
-      </w:r>
-      <w:proofErr w:type="spellStart"/>
-      <w:r>
-        <w:rPr>
-          <w:rFonts w:ascii="Arial" w:hAnsi="Arial" w:cs="Arial"/>
-        </w:rPr>
-        <w:t>Kabaggakkum</w:t>
-      </w:r>
-      <w:proofErr w:type="spellEnd"/>
-      <w:r>
-        <w:rPr>
-          <w:rFonts w:ascii="Arial" w:hAnsi="Arial" w:cs="Arial"/>
-        </w:rPr>
-        <w:t xml:space="preserve"> </w:t>
-      </w:r>
-      <w:proofErr w:type="spellStart"/>
-      <w:r>
-        <w:rPr>
-          <w:rFonts w:ascii="Arial" w:hAnsi="Arial" w:cs="Arial"/>
-        </w:rPr>
-        <w:t>Biroprovos</w:t>
-      </w:r>
-      <w:proofErr w:type="spellEnd"/>
-      <w:r>
-        <w:rPr>
-          <w:rFonts w:ascii="Arial" w:hAnsi="Arial" w:cs="Arial"/>
-        </w:rPr>
-        <w:t xml:space="preserve"> </w:t>
-      </w:r>
-      <w:proofErr w:type="spellStart"/>
-      <w:r>
-        <w:rPr>
-          <w:rFonts w:ascii="Arial" w:hAnsi="Arial" w:cs="Arial"/>
-        </w:rPr>
-        <w:t>Divpropam</w:t>
-      </w:r>
-      <w:proofErr w:type="spellEnd"/>
-      <w:r>
-        <w:rPr>
-          <w:rFonts w:ascii="Arial" w:hAnsi="Arial" w:cs="Arial"/>
-        </w:rPr>
-        <w:t xml:space="preserve"> </w:t>
-      </w:r>
-      <w:proofErr w:type="spellStart"/>
-      <w:r>
-        <w:rPr>
-          <w:rFonts w:ascii="Arial" w:hAnsi="Arial" w:cs="Arial"/>
-        </w:rPr>
-        <w:t>Polri</w:t>
-      </w:r>
-      <w:proofErr w:type="spellEnd"/>
+        <w:t>Surat Kepala Biroprovos Divpropam Polri Nomor: Sprin/3/I/KEP/2023                                            tanggal 5 Januari 2023 tentang perintah untuk melaksanakan tugas sebagai Pejabat Pelaksana Harian (Plh) Kabaggakkum Biroprovos Divpropam Polri</w:t>
+      </w:r>
       <w:r>
         <w:rPr>
           <w:rFonts w:ascii="Arial" w:hAnsi="Arial" w:cs="Arial"/>
@@ -1984,33 +1057,11 @@
         </w:rPr>
         <w:tab/>
       </w:r>
-      <w:proofErr w:type="spellStart"/>
-      <w:r>
-        <w:rPr>
-          <w:rFonts w:ascii="Arial" w:hAnsi="Arial" w:cs="Arial"/>
-        </w:rPr>
-        <w:t>Laporan</w:t>
-      </w:r>
-      <w:proofErr w:type="spellEnd"/>
-      <w:r>
-        <w:rPr>
-          <w:rFonts w:ascii="Arial" w:hAnsi="Arial" w:cs="Arial"/>
-        </w:rPr>
-        <w:t xml:space="preserve"> Polisi </w:t>
-      </w:r>
-      <w:proofErr w:type="spellStart"/>
-      <w:r>
-        <w:rPr>
-          <w:rFonts w:ascii="Arial" w:hAnsi="Arial" w:cs="Arial"/>
-        </w:rPr>
-        <w:t>Nomor</w:t>
-      </w:r>
-      <w:proofErr w:type="spellEnd"/>
-      <w:r>
-        <w:rPr>
-          <w:rFonts w:ascii="Arial" w:hAnsi="Arial" w:cs="Arial"/>
-        </w:rPr>
-        <w:t>:</w:t>
+      <w:r>
+        <w:rPr>
+          <w:rFonts w:ascii="Arial" w:hAnsi="Arial" w:cs="Arial"/>
+        </w:rPr>
+        <w:t>Laporan Polisi Nomor:</w:t>
       </w:r>
       <w:r>
         <w:rPr>
@@ -2023,14 +1074,7 @@
         <w:rPr>
           <w:rFonts w:ascii="Arial" w:hAnsi="Arial" w:cs="Arial"/>
         </w:rPr>
-        <w:t>${</w:t>
-      </w:r>
-      <w:proofErr w:type="spellStart"/>
-      <w:r>
-        <w:rPr>
-          <w:rFonts w:ascii="Arial" w:hAnsi="Arial" w:cs="Arial"/>
-        </w:rPr>
-        <w:t>n</w:t>
+        <w:t>${n</w:t>
       </w:r>
       <w:r>
         <w:rPr>
@@ -2038,40 +1082,11 @@
         </w:rPr>
         <w:t>rp</w:t>
       </w:r>
-      <w:proofErr w:type="spellEnd"/>
-      <w:r>
-        <w:rPr>
-          <w:rFonts w:ascii="Arial" w:hAnsi="Arial" w:cs="Arial"/>
-        </w:rPr>
-        <w:t>} t</w:t>
-      </w:r>
-      <w:proofErr w:type="spellStart"/>
-      <w:r>
-        <w:rPr>
-          <w:rFonts w:ascii="Arial" w:hAnsi="Arial" w:cs="Arial"/>
-        </w:rPr>
-        <w:t>anggal</w:t>
-      </w:r>
-      <w:proofErr w:type="spellEnd"/>
-      <w:r>
-        <w:rPr>
-          <w:rFonts w:ascii="Arial" w:hAnsi="Arial" w:cs="Arial"/>
-        </w:rPr>
-        <w:t xml:space="preserve"> ${</w:t>
-      </w:r>
-      <w:proofErr w:type="spellStart"/>
-      <w:r>
-        <w:rPr>
-          <w:rFonts w:ascii="Arial" w:hAnsi="Arial" w:cs="Arial"/>
-        </w:rPr>
-        <w:t>tgl_nd</w:t>
-      </w:r>
-      <w:proofErr w:type="spellEnd"/>
-      <w:r>
-        <w:rPr>
-          <w:rFonts w:ascii="Arial" w:hAnsi="Arial" w:cs="Arial"/>
-        </w:rPr>
-        <w:t>}</w:t>
+      <w:r>
+        <w:rPr>
+          <w:rFonts w:ascii="Arial" w:hAnsi="Arial" w:cs="Arial"/>
+        </w:rPr>
+        <w:t>} tanggal ${tgl_nd}</w:t>
       </w:r>
       <w:r>
         <w:rPr>
@@ -2178,16 +1193,14 @@
         <w:rPr>
           <w:rFonts w:ascii="Arial" w:hAnsi="Arial" w:cs="Arial"/>
         </w:rPr>
-        <w:t xml:space="preserve"> yang </w:t>
-      </w:r>
-      <w:proofErr w:type="spellStart"/>
-      <w:r>
-        <w:rPr>
-          <w:rFonts w:ascii="Arial" w:hAnsi="Arial" w:cs="Arial"/>
-        </w:rPr>
-        <w:t>dilakukan</w:t>
-      </w:r>
-      <w:proofErr w:type="spellEnd"/>
+        <w:t xml:space="preserve"> yang dilakukan </w:t>
+      </w:r>
+      <w:r>
+        <w:rPr>
+          <w:rFonts w:ascii="Arial" w:hAnsi="Arial" w:cs="Arial"/>
+        </w:rPr>
+        <w:t>${pangkat}</w:t>
+      </w:r>
       <w:r>
         <w:rPr>
           <w:rFonts w:ascii="Arial" w:hAnsi="Arial" w:cs="Arial"/>
@@ -2198,25 +1211,12 @@
         <w:rPr>
           <w:rFonts w:ascii="Arial" w:hAnsi="Arial" w:cs="Arial"/>
         </w:rPr>
-        <w:t>${</w:t>
-      </w:r>
-      <w:proofErr w:type="spellStart"/>
-      <w:r>
-        <w:rPr>
-          <w:rFonts w:ascii="Arial" w:hAnsi="Arial" w:cs="Arial"/>
-        </w:rPr>
-        <w:t>pangkat</w:t>
-      </w:r>
-      <w:proofErr w:type="spellEnd"/>
-      <w:r>
-        <w:rPr>
-          <w:rFonts w:ascii="Arial" w:hAnsi="Arial" w:cs="Arial"/>
-        </w:rPr>
-        <w:t>}</w:t>
-      </w:r>
-      <w:r>
-        <w:rPr>
-          <w:rFonts w:ascii="Arial" w:hAnsi="Arial" w:cs="Arial"/>
+        <w:t>${terlapor}</w:t>
+      </w:r>
+      <w:r>
+        <w:rPr>
+          <w:rFonts w:ascii="Arial" w:hAnsi="Arial" w:cs="Arial"/>
+          <w:color w:val="FF0000"/>
         </w:rPr>
         <w:t xml:space="preserve"> </w:t>
       </w:r>
@@ -2224,88 +1224,25 @@
         <w:rPr>
           <w:rFonts w:ascii="Arial" w:hAnsi="Arial" w:cs="Arial"/>
         </w:rPr>
-        <w:t>${</w:t>
-      </w:r>
-      <w:proofErr w:type="spellStart"/>
-      <w:r>
-        <w:rPr>
-          <w:rFonts w:ascii="Arial" w:hAnsi="Arial" w:cs="Arial"/>
-        </w:rPr>
-        <w:t>terlapor</w:t>
-      </w:r>
-      <w:proofErr w:type="spellEnd"/>
-      <w:r>
-        <w:rPr>
-          <w:rFonts w:ascii="Arial" w:hAnsi="Arial" w:cs="Arial"/>
-        </w:rPr>
-        <w:t>}</w:t>
-      </w:r>
-      <w:r>
-        <w:rPr>
-          <w:rFonts w:ascii="Arial" w:hAnsi="Arial" w:cs="Arial"/>
-          <w:color w:val="FF0000"/>
+        <w:t xml:space="preserve">Jabatan </w:t>
+      </w:r>
+      <w:r>
+        <w:rPr>
+          <w:rFonts w:ascii="Arial" w:hAnsi="Arial" w:cs="Arial"/>
+        </w:rPr>
+        <w:t>${jabatan}</w:t>
+      </w:r>
+      <w:r>
+        <w:rPr>
+          <w:rFonts w:ascii="Arial" w:hAnsi="Arial" w:cs="Arial"/>
         </w:rPr>
         <w:t xml:space="preserve"> </w:t>
       </w:r>
-      <w:proofErr w:type="spellStart"/>
-      <w:r>
-        <w:rPr>
-          <w:rFonts w:ascii="Arial" w:hAnsi="Arial" w:cs="Arial"/>
-        </w:rPr>
-        <w:t>Jabatan</w:t>
-      </w:r>
-      <w:proofErr w:type="spellEnd"/>
-      <w:r>
-        <w:rPr>
-          <w:rFonts w:ascii="Arial" w:hAnsi="Arial" w:cs="Arial"/>
-        </w:rPr>
-        <w:t xml:space="preserve"> </w:t>
-      </w:r>
-      <w:r>
-        <w:rPr>
-          <w:rFonts w:ascii="Arial" w:hAnsi="Arial" w:cs="Arial"/>
-        </w:rPr>
-        <w:t>${</w:t>
-      </w:r>
-      <w:proofErr w:type="spellStart"/>
-      <w:r>
-        <w:rPr>
-          <w:rFonts w:ascii="Arial" w:hAnsi="Arial" w:cs="Arial"/>
-        </w:rPr>
-        <w:t>jabatan</w:t>
-      </w:r>
-      <w:proofErr w:type="spellEnd"/>
-      <w:r>
-        <w:rPr>
-          <w:rFonts w:ascii="Arial" w:hAnsi="Arial" w:cs="Arial"/>
-        </w:rPr>
-        <w:t>}</w:t>
-      </w:r>
-      <w:r>
-        <w:rPr>
-          <w:rFonts w:ascii="Arial" w:hAnsi="Arial" w:cs="Arial"/>
-        </w:rPr>
-        <w:t xml:space="preserve"> </w:t>
-      </w:r>
-      <w:r>
-        <w:rPr>
-          <w:rFonts w:ascii="Arial" w:hAnsi="Arial" w:cs="Arial"/>
-        </w:rPr>
-        <w:t>${</w:t>
-      </w:r>
-      <w:proofErr w:type="spellStart"/>
-      <w:r>
-        <w:rPr>
-          <w:rFonts w:ascii="Arial" w:hAnsi="Arial" w:cs="Arial"/>
-        </w:rPr>
-        <w:t>kesatuan</w:t>
-      </w:r>
-      <w:proofErr w:type="spellEnd"/>
-      <w:r>
-        <w:rPr>
-          <w:rFonts w:ascii="Arial" w:hAnsi="Arial" w:cs="Arial"/>
-        </w:rPr>
-        <w:t>}</w:t>
+      <w:r>
+        <w:rPr>
+          <w:rFonts w:ascii="Arial" w:hAnsi="Arial" w:cs="Arial"/>
+        </w:rPr>
+        <w:t>${kesatuan}</w:t>
       </w:r>
       <w:r>
         <w:rPr>
@@ -2356,53 +1293,23 @@
         <w:tab/>
         <w:t xml:space="preserve">Berdasarkan butir satu dan dua tersebut diatas, </w:t>
       </w:r>
-      <w:proofErr w:type="spellStart"/>
-      <w:r>
-        <w:rPr>
-          <w:rFonts w:ascii="Arial" w:hAnsi="Arial" w:cs="Arial"/>
-        </w:rPr>
-        <w:t>dimohon</w:t>
-      </w:r>
-      <w:proofErr w:type="spellEnd"/>
-      <w:r>
-        <w:rPr>
-          <w:rFonts w:ascii="Arial" w:hAnsi="Arial" w:cs="Arial"/>
-        </w:rPr>
-        <w:t xml:space="preserve"> kepada Ka.</w:t>
-      </w:r>
-      <w:r>
-        <w:rPr>
-          <w:rFonts w:ascii="Arial" w:hAnsi="Arial" w:cs="Arial"/>
-        </w:rPr>
-        <w:t xml:space="preserve"> </w:t>
-      </w:r>
-      <w:proofErr w:type="spellStart"/>
-      <w:r>
-        <w:rPr>
-          <w:rFonts w:ascii="Arial" w:hAnsi="Arial" w:cs="Arial"/>
-        </w:rPr>
-        <w:t>berkenan</w:t>
-      </w:r>
-      <w:proofErr w:type="spellEnd"/>
-      <w:r>
-        <w:rPr>
-          <w:rFonts w:ascii="Arial" w:hAnsi="Arial" w:cs="Arial"/>
-        </w:rPr>
-        <w:t xml:space="preserve"> </w:t>
-      </w:r>
-      <w:proofErr w:type="spellStart"/>
-      <w:r>
-        <w:rPr>
-          <w:rFonts w:ascii="Arial" w:hAnsi="Arial" w:cs="Arial"/>
-        </w:rPr>
-        <w:t>menandatangani</w:t>
-      </w:r>
-      <w:proofErr w:type="spellEnd"/>
-      <w:r>
-        <w:rPr>
-          <w:rFonts w:ascii="Arial" w:hAnsi="Arial" w:cs="Arial"/>
-        </w:rPr>
-        <w:t xml:space="preserve"> S</w:t>
+      <w:r>
+        <w:rPr>
+          <w:rFonts w:ascii="Arial" w:hAnsi="Arial" w:cs="Arial"/>
+        </w:rPr>
+        <w:t>dimohon kepada Ka.</w:t>
+      </w:r>
+      <w:r>
+        <w:rPr>
+          <w:rFonts w:ascii="Arial" w:hAnsi="Arial" w:cs="Arial"/>
+        </w:rPr>
+        <w:t xml:space="preserve"> berkenan</w:t>
+      </w:r>
+      <w:r>
+        <w:rPr>
+          <w:rFonts w:ascii="Arial" w:hAnsi="Arial" w:cs="Arial"/>
+        </w:rPr>
+        <w:t xml:space="preserve"> menandatangani S</w:t>
       </w:r>
       <w:r>
         <w:rPr>
@@ -2410,53 +1317,23 @@
         </w:rPr>
         <w:t xml:space="preserve">urat </w:t>
       </w:r>
-      <w:proofErr w:type="spellStart"/>
-      <w:r>
-        <w:rPr>
-          <w:rFonts w:ascii="Arial" w:hAnsi="Arial" w:cs="Arial"/>
-        </w:rPr>
-        <w:t>Perintah</w:t>
-      </w:r>
-      <w:proofErr w:type="spellEnd"/>
-      <w:r>
-        <w:rPr>
-          <w:rFonts w:ascii="Arial" w:hAnsi="Arial" w:cs="Arial"/>
-        </w:rPr>
-        <w:t xml:space="preserve"> </w:t>
-      </w:r>
-      <w:proofErr w:type="spellStart"/>
-      <w:r>
-        <w:rPr>
-          <w:rFonts w:ascii="Arial" w:hAnsi="Arial" w:cs="Arial"/>
-        </w:rPr>
-        <w:t>Pe</w:t>
-      </w:r>
-      <w:r>
-        <w:rPr>
-          <w:rFonts w:ascii="Arial" w:hAnsi="Arial" w:cs="Arial"/>
-        </w:rPr>
-        <w:t>meriksaan</w:t>
-      </w:r>
-      <w:proofErr w:type="spellEnd"/>
-      <w:r>
-        <w:rPr>
-          <w:rFonts w:ascii="Arial" w:hAnsi="Arial" w:cs="Arial"/>
-        </w:rPr>
-        <w:t xml:space="preserve"> </w:t>
-      </w:r>
-      <w:proofErr w:type="spellStart"/>
-      <w:r>
-        <w:rPr>
-          <w:rFonts w:ascii="Arial" w:hAnsi="Arial" w:cs="Arial"/>
-        </w:rPr>
-        <w:t>dimaksud</w:t>
-      </w:r>
-      <w:proofErr w:type="spellEnd"/>
-      <w:r>
-        <w:rPr>
-          <w:rFonts w:ascii="Arial" w:hAnsi="Arial" w:cs="Arial"/>
-        </w:rPr>
-        <w:t>.</w:t>
+      <w:r>
+        <w:rPr>
+          <w:rFonts w:ascii="Arial" w:hAnsi="Arial" w:cs="Arial"/>
+        </w:rPr>
+        <w:t>Perintah Pe</w:t>
+      </w:r>
+      <w:r>
+        <w:rPr>
+          <w:rFonts w:ascii="Arial" w:hAnsi="Arial" w:cs="Arial"/>
+        </w:rPr>
+        <w:t xml:space="preserve">meriksaan </w:t>
+      </w:r>
+      <w:r>
+        <w:rPr>
+          <w:rFonts w:ascii="Arial" w:hAnsi="Arial" w:cs="Arial"/>
+        </w:rPr>
+        <w:t>dimaksud.</w:t>
       </w:r>
     </w:p>
     <w:p>
@@ -2513,30 +1390,8 @@
         <w:rPr>
           <w:rFonts w:ascii="Arial" w:hAnsi="Arial" w:cs="Arial"/>
         </w:rPr>
-        <w:t xml:space="preserve">untuk </w:t>
-      </w:r>
-      <w:proofErr w:type="spellStart"/>
-      <w:r>
-        <w:rPr>
-          <w:rFonts w:ascii="Arial" w:hAnsi="Arial" w:cs="Arial"/>
-        </w:rPr>
-        <w:t>menjadi</w:t>
-      </w:r>
-      <w:proofErr w:type="spellEnd"/>
-      <w:r>
-        <w:rPr>
-          <w:rFonts w:ascii="Arial" w:hAnsi="Arial" w:cs="Arial"/>
-        </w:rPr>
-        <w:t xml:space="preserve"> </w:t>
-      </w:r>
-      <w:proofErr w:type="spellStart"/>
-      <w:r>
-        <w:rPr>
-          <w:rFonts w:ascii="Arial" w:hAnsi="Arial" w:cs="Arial"/>
-        </w:rPr>
-        <w:t>maklum</w:t>
-      </w:r>
-      <w:proofErr w:type="spellEnd"/>
+        <w:t>untuk menjadi maklum</w:t>
+      </w:r>
       <w:r>
         <w:rPr>
           <w:rFonts w:ascii="Arial" w:hAnsi="Arial" w:cs="Arial"/>
@@ -2621,7 +1476,6 @@
                                 <w:u w:val="single"/>
                               </w:rPr>
                             </w:pPr>
-                            <w:proofErr w:type="spellStart"/>
                             <w:r>
                               <w:rPr>
                                 <w:rFonts w:ascii="Arial" w:hAnsi="Arial" w:cs="Arial"/>
@@ -2630,18 +1484,7 @@
                                 <w:szCs w:val="22"/>
                                 <w:u w:val="single"/>
                               </w:rPr>
-                              <w:t>Paraf</w:t>
-                            </w:r>
-                            <w:proofErr w:type="spellEnd"/>
-                            <w:r>
-                              <w:rPr>
-                                <w:rFonts w:ascii="Arial" w:hAnsi="Arial" w:cs="Arial"/>
-                                <w:color w:val="FFFFFF"/>
-                                <w:sz w:val="22"/>
-                                <w:szCs w:val="22"/>
-                                <w:u w:val="single"/>
-                              </w:rPr>
-                              <w:t xml:space="preserve"> :</w:t>
+                              <w:t>Paraf :</w:t>
                             </w:r>
                           </w:p>
                           <w:p>
@@ -2671,47 +1514,7 @@
                                 <w:sz w:val="22"/>
                                 <w:szCs w:val="22"/>
                               </w:rPr>
-                              <w:t xml:space="preserve">1. </w:t>
-                            </w:r>
-                            <w:proofErr w:type="spellStart"/>
-                            <w:r>
-                              <w:rPr>
-                                <w:rFonts w:ascii="Arial" w:hAnsi="Arial" w:cs="Arial"/>
-                                <w:color w:val="FFFFFF"/>
-                                <w:sz w:val="22"/>
-                                <w:szCs w:val="22"/>
-                              </w:rPr>
-                              <w:t>Konseptor</w:t>
-                            </w:r>
-                            <w:proofErr w:type="spellEnd"/>
-                            <w:r>
-                              <w:rPr>
-                                <w:rFonts w:ascii="Arial" w:hAnsi="Arial" w:cs="Arial"/>
-                                <w:color w:val="FFFFFF"/>
-                                <w:sz w:val="22"/>
-                                <w:szCs w:val="22"/>
-                              </w:rPr>
-                              <w:t xml:space="preserve"> /</w:t>
-                            </w:r>
-                            <w:proofErr w:type="spellStart"/>
-                            <w:r>
-                              <w:rPr>
-                                <w:rFonts w:ascii="Arial" w:hAnsi="Arial" w:cs="Arial"/>
-                                <w:color w:val="FFFFFF"/>
-                                <w:sz w:val="22"/>
-                                <w:szCs w:val="22"/>
-                              </w:rPr>
-                              <w:t>Pemeriksa</w:t>
-                            </w:r>
-                            <w:proofErr w:type="spellEnd"/>
-                            <w:r>
-                              <w:rPr>
-                                <w:rFonts w:ascii="Arial" w:hAnsi="Arial" w:cs="Arial"/>
-                                <w:color w:val="FFFFFF"/>
-                                <w:sz w:val="22"/>
-                                <w:szCs w:val="22"/>
-                              </w:rPr>
-                              <w:t xml:space="preserve"> </w:t>
+                              <w:t xml:space="preserve">1. Konseptor /Pemeriksa </w:t>
                             </w:r>
                             <w:r>
                               <w:rPr>
@@ -2805,7 +1608,6 @@
                               </w:rPr>
                               <w:t xml:space="preserve">2. </w:t>
                             </w:r>
-                            <w:proofErr w:type="spellStart"/>
                             <w:r>
                               <w:rPr>
                                 <w:rFonts w:ascii="Arial" w:hAnsi="Arial" w:cs="Arial"/>
@@ -2813,29 +1615,8 @@
                                 <w:sz w:val="22"/>
                                 <w:szCs w:val="22"/>
                               </w:rPr>
-                              <w:t>Kaurmin</w:t>
+                              <w:t>Kaurmin Gakkum</w:t>
                             </w:r>
-                            <w:proofErr w:type="spellEnd"/>
-                            <w:r>
-                              <w:rPr>
-                                <w:rFonts w:ascii="Arial" w:hAnsi="Arial" w:cs="Arial"/>
-                                <w:color w:val="FFFFFF"/>
-                                <w:sz w:val="22"/>
-                                <w:szCs w:val="22"/>
-                              </w:rPr>
-                              <w:t xml:space="preserve"> </w:t>
-                            </w:r>
-                            <w:proofErr w:type="spellStart"/>
-                            <w:r>
-                              <w:rPr>
-                                <w:rFonts w:ascii="Arial" w:hAnsi="Arial" w:cs="Arial"/>
-                                <w:color w:val="FFFFFF"/>
-                                <w:sz w:val="22"/>
-                                <w:szCs w:val="22"/>
-                              </w:rPr>
-                              <w:t>Gakkum</w:t>
-                            </w:r>
-                            <w:proofErr w:type="spellEnd"/>
                             <w:r>
                               <w:rPr>
                                 <w:rFonts w:ascii="Arial" w:hAnsi="Arial" w:cs="Arial"/>
@@ -3327,21 +2108,7 @@
               <w:rPr>
                 <w:rFonts w:ascii="Arial" w:hAnsi="Arial" w:cs="Arial"/>
               </w:rPr>
-              <w:t>${</w:t>
-            </w:r>
-            <w:proofErr w:type="spellStart"/>
-            <w:r>
-              <w:rPr>
-                <w:rFonts w:ascii="Arial" w:hAnsi="Arial" w:cs="Arial"/>
-              </w:rPr>
-              <w:t>tgl_ttd</w:t>
-            </w:r>
-            <w:proofErr w:type="spellEnd"/>
-            <w:r>
-              <w:rPr>
-                <w:rFonts w:ascii="Arial" w:hAnsi="Arial" w:cs="Arial"/>
-              </w:rPr>
-              <w:t>}</w:t>
+              <w:t>${tgl_ttd}</w:t>
             </w:r>
           </w:p>
           <w:p>
@@ -3370,19 +2137,11 @@
               </w:rPr>
               <w:t xml:space="preserve">   </w:t>
             </w:r>
-            <w:proofErr w:type="spellStart"/>
             <w:r>
               <w:rPr>
                 <w:rFonts w:ascii="Arial" w:hAnsi="Arial" w:cs="Arial"/>
               </w:rPr>
-              <w:t>Plh</w:t>
-            </w:r>
-            <w:proofErr w:type="spellEnd"/>
-            <w:r>
-              <w:rPr>
-                <w:rFonts w:ascii="Arial" w:hAnsi="Arial" w:cs="Arial"/>
-              </w:rPr>
-              <w:t xml:space="preserve">. </w:t>
+              <w:t xml:space="preserve">Plh. </w:t>
             </w:r>
             <w:r>
               <w:rPr>
@@ -3608,7 +2367,7 @@
 </file>
 
 <file path=word/numbering.xml><?xml version="1.0" encoding="utf-8"?>
-<w:numbering xmlns:wpc="http://schemas.microsoft.com/office/word/2010/wordprocessingCanvas" xmlns:cx="http://schemas.microsoft.com/office/drawing/2014/chartex" xmlns:cx1="http://schemas.microsoft.com/office/drawing/2015/9/8/chartex" xmlns:cx2="http://schemas.microsoft.com/office/drawing/2015/10/21/chartex" xmlns:cx3="http://schemas.microsoft.com/office/drawing/2016/5/9/chartex" xmlns:cx4="http://schemas.microsoft.com/office/drawing/2016/5/10/chartex" xmlns:cx5="http://schemas.microsoft.com/office/drawing/2016/5/11/chartex" xmlns:cx6="http://schemas.microsoft.com/office/drawing/2016/5/12/chartex" xmlns:cx7="http://schemas.microsoft.com/office/drawing/2016/5/13/chartex" xmlns:cx8="http://schemas.microsoft.com/office/drawing/2016/5/14/chartex" xmlns:mc="http://schemas.openxmlformats.org/markup-compatibility/2006" xmlns:aink="http://schemas.microsoft.com/office/drawing/2016/ink" xmlns:am3d="http://schemas.microsoft.com/office/drawing/2017/model3d" xmlns:o="urn:schemas-microsoft-com:office:office" xmlns:oel="http://schemas.microsoft.com/office/2019/extlst" xmlns:r="http://schemas.openxmlformats.org/officeDocument/2006/relationships" xmlns:m="http://schemas.openxmlformats.org/officeDocument/2006/math" xmlns:v="urn:schemas-microsoft-com:vml" xmlns:wp14="http://schemas.microsoft.com/office/word/2010/wordprocessingDrawing" xmlns:wp="http://schemas.openxmlformats.org/drawingml/2006/wordprocessingDrawing" xmlns:w10="urn:schemas-microsoft-com:office:word" xmlns:w="http://schemas.openxmlformats.org/wordprocessingml/2006/main" xmlns:w14="http://schemas.microsoft.com/office/word/2010/wordml" xmlns:w15="http://schemas.microsoft.com/office/word/2012/wordml" xmlns:w16cex="http://schemas.microsoft.com/office/word/2018/wordml/cex" xmlns:w16cid="http://schemas.microsoft.com/office/word/2016/wordml/cid" xmlns:w16="http://schemas.microsoft.com/office/word/2018/wordml" xmlns:w16sdtdh="http://schemas.microsoft.com/office/word/2020/wordml/sdtdatahash" xmlns:w16se="http://schemas.microsoft.com/office/word/2015/wordml/symex" xmlns:wpg="http://schemas.microsoft.com/office/word/2010/wordprocessingGroup" xmlns:wpi="http://schemas.microsoft.com/office/word/2010/wordprocessingInk" xmlns:wne="http://schemas.microsoft.com/office/word/2006/wordml" xmlns:wps="http://schemas.microsoft.com/office/word/2010/wordprocessingShape" mc:Ignorable="w14 w15 w16se w16cid w16 w16cex w16sdtdh wp14">
+<w:numbering xmlns:wpc="http://schemas.microsoft.com/office/word/2010/wordprocessingCanvas" xmlns:cx="http://schemas.microsoft.com/office/drawing/2014/chartex" xmlns:cx1="http://schemas.microsoft.com/office/drawing/2015/9/8/chartex" xmlns:cx2="http://schemas.microsoft.com/office/drawing/2015/10/21/chartex" xmlns:cx3="http://schemas.microsoft.com/office/drawing/2016/5/9/chartex" xmlns:cx4="http://schemas.microsoft.com/office/drawing/2016/5/10/chartex" xmlns:cx5="http://schemas.microsoft.com/office/drawing/2016/5/11/chartex" xmlns:cx6="http://schemas.microsoft.com/office/drawing/2016/5/12/chartex" xmlns:cx7="http://schemas.microsoft.com/office/drawing/2016/5/13/chartex" xmlns:cx8="http://schemas.microsoft.com/office/drawing/2016/5/14/chartex" xmlns:mc="http://schemas.openxmlformats.org/markup-compatibility/2006" xmlns:aink="http://schemas.microsoft.com/office/drawing/2016/ink" xmlns:am3d="http://schemas.microsoft.com/office/drawing/2017/model3d" xmlns:o="urn:schemas-microsoft-com:office:office" xmlns:oel="http://schemas.microsoft.com/office/2019/extlst" xmlns:r="http://schemas.openxmlformats.org/officeDocument/2006/relationships" xmlns:m="http://schemas.openxmlformats.org/officeDocument/2006/math" xmlns:v="urn:schemas-microsoft-com:vml" xmlns:wp14="http://schemas.microsoft.com/office/word/2010/wordprocessingDrawing" xmlns:wp="http://schemas.openxmlformats.org/drawingml/2006/wordprocessingDrawing" xmlns:w10="urn:schemas-microsoft-com:office:word" xmlns:w="http://schemas.openxmlformats.org/wordprocessingml/2006/main" xmlns:w14="http://schemas.microsoft.com/office/word/2010/wordml" xmlns:w15="http://schemas.microsoft.com/office/word/2012/wordml" xmlns:w16cex="http://schemas.microsoft.com/office/word/2018/wordml/cex" xmlns:w16cid="http://schemas.microsoft.com/office/word/2016/wordml/cid" xmlns:w16="http://schemas.microsoft.com/office/word/2018/wordml" xmlns:w16du="http://schemas.microsoft.com/office/word/2023/wordml/word16du" xmlns:w16sdtdh="http://schemas.microsoft.com/office/word/2020/wordml/sdtdatahash" xmlns:w16se="http://schemas.microsoft.com/office/word/2015/wordml/symex" xmlns:wpg="http://schemas.microsoft.com/office/word/2010/wordprocessingGroup" xmlns:wpi="http://schemas.microsoft.com/office/word/2010/wordprocessingInk" xmlns:wne="http://schemas.microsoft.com/office/word/2006/wordml" xmlns:wps="http://schemas.microsoft.com/office/word/2010/wordprocessingShape" mc:Ignorable="w14 w15 w16se w16cid w16 w16cex w16sdtdh wp14">
   <w:abstractNum w:abstractNumId="0" w15:restartNumberingAfterBreak="0">
     <w:nsid w:val="16446A53"/>
     <w:multiLevelType w:val="hybridMultilevel"/>
@@ -5536,6 +4295,50 @@
     <w:lsdException w:name="Subtitle" w:qFormat="1"/>
     <w:lsdException w:name="Strong" w:qFormat="1"/>
     <w:lsdException w:name="Emphasis" w:qFormat="1"/>
+    <w:lsdException w:name="Normal Table" w:semiHidden="1" w:unhideWhenUsed="1"/>
+    <w:lsdException w:name="Table Simple 1" w:semiHidden="1" w:unhideWhenUsed="1"/>
+    <w:lsdException w:name="Table Simple 2" w:semiHidden="1" w:unhideWhenUsed="1"/>
+    <w:lsdException w:name="Table Simple 3" w:semiHidden="1" w:unhideWhenUsed="1"/>
+    <w:lsdException w:name="Table Classic 1" w:semiHidden="1" w:unhideWhenUsed="1"/>
+    <w:lsdException w:name="Table Classic 2" w:semiHidden="1" w:unhideWhenUsed="1"/>
+    <w:lsdException w:name="Table Classic 3" w:semiHidden="1" w:unhideWhenUsed="1"/>
+    <w:lsdException w:name="Table Classic 4" w:semiHidden="1" w:unhideWhenUsed="1"/>
+    <w:lsdException w:name="Table Colorful 1" w:semiHidden="1" w:unhideWhenUsed="1"/>
+    <w:lsdException w:name="Table Colorful 2" w:semiHidden="1" w:unhideWhenUsed="1"/>
+    <w:lsdException w:name="Table Colorful 3" w:semiHidden="1" w:unhideWhenUsed="1"/>
+    <w:lsdException w:name="Table Columns 1" w:semiHidden="1" w:unhideWhenUsed="1"/>
+    <w:lsdException w:name="Table Columns 2" w:semiHidden="1" w:unhideWhenUsed="1"/>
+    <w:lsdException w:name="Table Columns 3" w:semiHidden="1" w:unhideWhenUsed="1"/>
+    <w:lsdException w:name="Table Columns 4" w:semiHidden="1" w:unhideWhenUsed="1"/>
+    <w:lsdException w:name="Table Columns 5" w:semiHidden="1" w:unhideWhenUsed="1"/>
+    <w:lsdException w:name="Table Grid 1" w:semiHidden="1" w:unhideWhenUsed="1"/>
+    <w:lsdException w:name="Table Grid 2" w:semiHidden="1" w:unhideWhenUsed="1"/>
+    <w:lsdException w:name="Table Grid 3" w:semiHidden="1" w:unhideWhenUsed="1"/>
+    <w:lsdException w:name="Table Grid 4" w:semiHidden="1" w:unhideWhenUsed="1"/>
+    <w:lsdException w:name="Table Grid 5" w:semiHidden="1" w:unhideWhenUsed="1"/>
+    <w:lsdException w:name="Table Grid 6" w:semiHidden="1" w:unhideWhenUsed="1"/>
+    <w:lsdException w:name="Table Grid 7" w:semiHidden="1" w:unhideWhenUsed="1"/>
+    <w:lsdException w:name="Table Grid 8" w:semiHidden="1" w:unhideWhenUsed="1"/>
+    <w:lsdException w:name="Table List 1" w:semiHidden="1" w:unhideWhenUsed="1"/>
+    <w:lsdException w:name="Table List 2" w:semiHidden="1" w:unhideWhenUsed="1"/>
+    <w:lsdException w:name="Table List 3" w:semiHidden="1" w:unhideWhenUsed="1"/>
+    <w:lsdException w:name="Table List 4" w:semiHidden="1" w:unhideWhenUsed="1"/>
+    <w:lsdException w:name="Table List 5" w:semiHidden="1" w:unhideWhenUsed="1"/>
+    <w:lsdException w:name="Table List 6" w:semiHidden="1" w:unhideWhenUsed="1"/>
+    <w:lsdException w:name="Table List 7" w:semiHidden="1" w:unhideWhenUsed="1"/>
+    <w:lsdException w:name="Table List 8" w:semiHidden="1" w:unhideWhenUsed="1"/>
+    <w:lsdException w:name="Table 3D effects 1" w:semiHidden="1" w:unhideWhenUsed="1"/>
+    <w:lsdException w:name="Table 3D effects 2" w:semiHidden="1" w:unhideWhenUsed="1"/>
+    <w:lsdException w:name="Table 3D effects 3" w:semiHidden="1" w:unhideWhenUsed="1"/>
+    <w:lsdException w:name="Table Contemporary" w:semiHidden="1" w:unhideWhenUsed="1"/>
+    <w:lsdException w:name="Table Elegant" w:semiHidden="1" w:unhideWhenUsed="1"/>
+    <w:lsdException w:name="Table Professional" w:semiHidden="1" w:unhideWhenUsed="1"/>
+    <w:lsdException w:name="Table Subtle 1" w:semiHidden="1" w:unhideWhenUsed="1"/>
+    <w:lsdException w:name="Table Subtle 2" w:semiHidden="1" w:unhideWhenUsed="1"/>
+    <w:lsdException w:name="Table Web 1" w:semiHidden="1" w:unhideWhenUsed="1"/>
+    <w:lsdException w:name="Table Web 2" w:semiHidden="1" w:unhideWhenUsed="1"/>
+    <w:lsdException w:name="Table Web 3" w:semiHidden="1" w:unhideWhenUsed="1"/>
+    <w:lsdException w:name="Table Theme" w:semiHidden="1" w:unhideWhenUsed="1"/>
     <w:lsdException w:name="Placeholder Text" w:semiHidden="1" w:uiPriority="99"/>
     <w:lsdException w:name="No Spacing" w:uiPriority="1" w:qFormat="1"/>
     <w:lsdException w:name="Light Shading" w:uiPriority="60"/>
@@ -5846,11 +4649,15 @@
   </w:style>
   <w:style w:type="character" w:default="1" w:styleId="DefaultParagraphFont">
     <w:name w:val="Default Paragraph Font"/>
+    <w:uiPriority w:val="1"/>
     <w:semiHidden/>
+    <w:unhideWhenUsed/>
   </w:style>
   <w:style w:type="table" w:default="1" w:styleId="TableNormal">
     <w:name w:val="Normal Table"/>
+    <w:uiPriority w:val="99"/>
     <w:semiHidden/>
+    <w:unhideWhenUsed/>
     <w:tblPr>
       <w:tblInd w:w="0" w:type="dxa"/>
       <w:tblCellMar>
@@ -5863,7 +4670,9 @@
   </w:style>
   <w:style w:type="numbering" w:default="1" w:styleId="NoList">
     <w:name w:val="No List"/>
+    <w:uiPriority w:val="99"/>
     <w:semiHidden/>
+    <w:unhideWhenUsed/>
   </w:style>
   <w:style w:type="paragraph" w:styleId="BodyTextIndent">
     <w:name w:val="Body Text Indent"/>

</xml_diff>